<commit_message>
test and interface refining.
</commit_message>
<xml_diff>
--- a/src/test/resources/fieldTest.docx
+++ b/src/test/resources/fieldTest.docx
@@ -33,8 +33,6 @@
         </w:rPr>
         <w:instrText xml:space="preserve">"@before-row#list data as a asdfasdfasdsfd"  \* MERGEFORMAT </w:instrText>
       </w:r>
-      <w:bookmarkStart w:id="0" w:name="_GoBack"/>
-      <w:bookmarkEnd w:id="0"/>
       <w:r>
         <w:rPr>
           <w:b/>
@@ -54,6 +52,19 @@
         </w:rPr>
         <w:fldChar w:fldCharType="end"/>
       </w:r>
+      <w:r>
+        <w:rPr>
+          <w:rFonts w:hint="eastAsia"/>
+          <w:b/>
+        </w:rPr>
+        <w:tab/>
+      </w:r>
+      <w:r>
+        <w:rPr>
+          <w:b/>
+        </w:rPr>
+        <w:tab/>
+      </w:r>
     </w:p>
     <w:p>
       <w:r>
@@ -265,39 +276,21 @@
     <w:p>
       <w:pPr>
         <w:rPr>
-          <w:rFonts w:hint="eastAsia"/>
           <w:noProof/>
         </w:rPr>
       </w:pPr>
-      <w:r>
-        <w:fldChar w:fldCharType="begin"/>
-      </w:r>
-      <w:r>
-        <w:instrText xml:space="preserve"> MERGEFIELD  "#list</w:instrText>
-      </w:r>
-      <w:r>
-        <w:instrText xml:space="preserve"> asdf as qwer"  \* MERGEFORMAT </w:instrText>
-      </w:r>
-      <w:r>
-        <w:fldChar w:fldCharType="separate"/>
-      </w:r>
-      <w:r>
-        <w:rPr>
-          <w:noProof/>
-        </w:rPr>
-        <w:t>«#list asdf as qwer»</w:t>
-      </w:r>
-      <w:r>
-        <w:rPr>
-          <w:noProof/>
-        </w:rPr>
-        <w:fldChar w:fldCharType="end"/>
-      </w:r>
+      <w:fldSimple w:instr=" MERGEFIELD  &quot;#list asdf as qwer&quot;  \* MERGEFORMAT ">
+        <w:r>
+          <w:rPr>
+            <w:noProof/>
+          </w:rPr>
+          <w:t>«#list asdf as qwer»</w:t>
+        </w:r>
+      </w:fldSimple>
     </w:p>
     <w:p>
       <w:pPr>
         <w:rPr>
-          <w:rFonts w:hint="eastAsia"/>
           <w:noProof/>
         </w:rPr>
       </w:pPr>
@@ -305,7 +298,6 @@
     <w:p>
       <w:pPr>
         <w:rPr>
-          <w:rFonts w:hint="eastAsia"/>
           <w:noProof/>
         </w:rPr>
       </w:pPr>

</xml_diff>